<commit_message>
Project Page 1 working and nearly ready for release
</commit_message>
<xml_diff>
--- a/Resume Junior Year Baldini.docx
+++ b/Resume Junior Year Baldini.docx
@@ -49,7 +49,7 @@
     </w:p>
     <w:p>
       <w:pPr>
-        <w:jc w:val="center"/>
+        <w:ind w:firstLine="720"/>
         <w:rPr>
           <w:sz w:val="22"/>
         </w:rPr>
@@ -72,7 +72,7 @@
         <w:rPr>
           <w:sz w:val="22"/>
         </w:rPr>
-        <w:t xml:space="preserve"> sebastianbaldini.com </w:t>
+        <w:t xml:space="preserve"> </w:t>
       </w:r>
       <w:r>
         <w:rPr>
@@ -84,7 +84,13 @@
         <w:rPr>
           <w:sz w:val="22"/>
         </w:rPr>
-        <w:t xml:space="preserve"> </w:t>
+        <w:t>somguynamedseb.github.io</w:t>
+      </w:r>
+      <w:r>
+        <w:rPr>
+          <w:sz w:val="22"/>
+        </w:rPr>
+        <w:t xml:space="preserve">     </w:t>
       </w:r>
       <w:r>
         <w:rPr>
@@ -247,47 +253,23 @@
         </w:rPr>
         <w:t xml:space="preserve">Software: </w:t>
       </w:r>
-      <w:proofErr w:type="spellStart"/>
-      <w:r>
-        <w:rPr>
-          <w:sz w:val="22"/>
-        </w:rPr>
-        <w:t>Solidworks</w:t>
-      </w:r>
-      <w:proofErr w:type="spellEnd"/>
-      <w:r>
-        <w:rPr>
-          <w:sz w:val="22"/>
-        </w:rPr>
-        <w:t xml:space="preserve"> (CSWA certified), Fusion 360, </w:t>
-      </w:r>
-      <w:proofErr w:type="spellStart"/>
+      <w:r>
+        <w:rPr>
+          <w:sz w:val="22"/>
+        </w:rPr>
+        <w:t xml:space="preserve">Solidworks (CSWA certified), Fusion 360, </w:t>
+      </w:r>
       <w:r>
         <w:rPr>
           <w:sz w:val="22"/>
         </w:rPr>
         <w:t>Onshape</w:t>
       </w:r>
-      <w:proofErr w:type="spellEnd"/>
-      <w:r>
-        <w:rPr>
-          <w:sz w:val="22"/>
-        </w:rPr>
-        <w:t xml:space="preserve">, Simulink, </w:t>
-      </w:r>
-      <w:proofErr w:type="spellStart"/>
-      <w:r>
-        <w:rPr>
-          <w:sz w:val="22"/>
-        </w:rPr>
-        <w:t>MultiSim</w:t>
-      </w:r>
-      <w:proofErr w:type="spellEnd"/>
-      <w:r>
-        <w:rPr>
-          <w:sz w:val="22"/>
-        </w:rPr>
-        <w:t xml:space="preserve">, </w:t>
+      <w:r>
+        <w:rPr>
+          <w:sz w:val="22"/>
+        </w:rPr>
+        <w:t xml:space="preserve">, Simulink, MultiSim, </w:t>
       </w:r>
       <w:r>
         <w:rPr>
@@ -452,35 +434,7 @@
         <w:rPr>
           <w:sz w:val="22"/>
         </w:rPr>
-        <w:t xml:space="preserve">Managed the loading and unloading of production lines involving CNC lasers and FANUC </w:t>
-      </w:r>
-      <w:proofErr w:type="spellStart"/>
-      <w:r>
-        <w:rPr>
-          <w:sz w:val="22"/>
-        </w:rPr>
-        <w:t>robotic</w:t>
-      </w:r>
-      <w:proofErr w:type="spellEnd"/>
-      <w:r>
-        <w:rPr>
-          <w:sz w:val="22"/>
-        </w:rPr>
-        <w:t xml:space="preserve"> </w:t>
-      </w:r>
-      <w:proofErr w:type="gramStart"/>
-      <w:r>
-        <w:rPr>
-          <w:sz w:val="22"/>
-        </w:rPr>
-        <w:t>systems</w:t>
-      </w:r>
-      <w:proofErr w:type="gramEnd"/>
-      <w:r>
-        <w:rPr>
-          <w:sz w:val="22"/>
-        </w:rPr>
-        <w:t xml:space="preserve"> </w:t>
+        <w:t xml:space="preserve">Managed the loading and unloading of production lines involving CNC lasers and FANUC robotic systems </w:t>
       </w:r>
     </w:p>
     <w:p>
@@ -498,21 +452,7 @@
         <w:rPr>
           <w:sz w:val="22"/>
         </w:rPr>
-        <w:t xml:space="preserve">Diagnosed and repaired bugs in code and sensor issues to improve the efficiency and uptime of </w:t>
-      </w:r>
-      <w:proofErr w:type="gramStart"/>
-      <w:r>
-        <w:rPr>
-          <w:sz w:val="22"/>
-        </w:rPr>
-        <w:t>production</w:t>
-      </w:r>
-      <w:proofErr w:type="gramEnd"/>
-      <w:r>
-        <w:rPr>
-          <w:sz w:val="22"/>
-        </w:rPr>
-        <w:t xml:space="preserve"> </w:t>
+        <w:t xml:space="preserve">Diagnosed and repaired bugs in code and sensor issues to improve the efficiency and uptime of production </w:t>
       </w:r>
     </w:p>
     <w:p>
@@ -530,16 +470,8 @@
         <w:rPr>
           <w:sz w:val="22"/>
         </w:rPr>
-        <w:t xml:space="preserve">Developed production lines from their prototype phase into full production decreasing the number of required operators, time per cycle, and downtime of the entire </w:t>
-      </w:r>
-      <w:proofErr w:type="gramStart"/>
-      <w:r>
-        <w:rPr>
-          <w:sz w:val="22"/>
-        </w:rPr>
-        <w:t>line</w:t>
-      </w:r>
-      <w:proofErr w:type="gramEnd"/>
+        <w:t>Developed production lines from their prototype phase into full production decreasing the number of required operators, time per cycle, and downtime of the entire line</w:t>
+      </w:r>
     </w:p>
     <w:p>
       <w:pPr>
@@ -628,19 +560,11 @@
         </w:rPr>
         <w:t xml:space="preserve"> which will have an attendance of around 130 </w:t>
       </w:r>
-      <w:proofErr w:type="gramStart"/>
-      <w:r>
-        <w:rPr>
-          <w:sz w:val="22"/>
-        </w:rPr>
-        <w:t>scouts</w:t>
-      </w:r>
-      <w:proofErr w:type="gramEnd"/>
-      <w:r>
-        <w:rPr>
-          <w:sz w:val="22"/>
-        </w:rPr>
-        <w:t xml:space="preserve"> </w:t>
+      <w:r>
+        <w:rPr>
+          <w:sz w:val="22"/>
+        </w:rPr>
+        <w:t xml:space="preserve">scouts </w:t>
       </w:r>
     </w:p>
     <w:p>
@@ -697,16 +621,8 @@
         <w:rPr>
           <w:sz w:val="22"/>
         </w:rPr>
-        <w:t xml:space="preserve">ren 75 jet </w:t>
-      </w:r>
-      <w:proofErr w:type="gramStart"/>
-      <w:r>
-        <w:rPr>
-          <w:sz w:val="22"/>
-        </w:rPr>
-        <w:t>engine</w:t>
-      </w:r>
-      <w:proofErr w:type="gramEnd"/>
+        <w:t>ren 75 jet engine</w:t>
+      </w:r>
     </w:p>
     <w:p>
       <w:pPr>
@@ -758,16 +674,8 @@
         <w:rPr>
           <w:sz w:val="22"/>
         </w:rPr>
-        <w:t xml:space="preserve"> improve the accessibility of Makerspace </w:t>
-      </w:r>
-      <w:proofErr w:type="gramStart"/>
-      <w:r>
-        <w:rPr>
-          <w:sz w:val="22"/>
-        </w:rPr>
-        <w:t>programs</w:t>
-      </w:r>
-      <w:proofErr w:type="gramEnd"/>
+        <w:t xml:space="preserve"> improve the accessibility of Makerspace programs</w:t>
+      </w:r>
     </w:p>
     <w:p>
       <w:pPr>
@@ -806,25 +714,7 @@
           <w:bCs/>
           <w:sz w:val="22"/>
         </w:rPr>
-        <w:t xml:space="preserve">ser Interface and Program Design for Brigham and </w:t>
-      </w:r>
-      <w:proofErr w:type="spellStart"/>
-      <w:r>
-        <w:rPr>
-          <w:b/>
-          <w:bCs/>
-          <w:sz w:val="22"/>
-        </w:rPr>
-        <w:t>Womens</w:t>
-      </w:r>
-      <w:proofErr w:type="spellEnd"/>
-      <w:r>
-        <w:rPr>
-          <w:b/>
-          <w:bCs/>
-          <w:sz w:val="22"/>
-        </w:rPr>
-        <w:t xml:space="preserve"> Hospital </w:t>
+        <w:t xml:space="preserve">ser Interface and Program Design for Brigham and Womens Hospital </w:t>
       </w:r>
       <w:r>
         <w:rPr>
@@ -868,21 +758,7 @@
         <w:rPr>
           <w:sz w:val="22"/>
         </w:rPr>
-        <w:t xml:space="preserve">d UI design and development on a </w:t>
-      </w:r>
-      <w:proofErr w:type="gramStart"/>
-      <w:r>
-        <w:rPr>
-          <w:sz w:val="22"/>
-        </w:rPr>
-        <w:t>10 person</w:t>
-      </w:r>
-      <w:proofErr w:type="gramEnd"/>
-      <w:r>
-        <w:rPr>
-          <w:sz w:val="22"/>
-        </w:rPr>
-        <w:t xml:space="preserve"> team for a Kiosk application</w:t>
+        <w:t>d UI design and development on a 10 person team for a Kiosk application</w:t>
       </w:r>
     </w:p>
     <w:p>
@@ -900,16 +776,8 @@
         <w:rPr>
           <w:sz w:val="22"/>
         </w:rPr>
-        <w:t xml:space="preserve">Developed Novel API implementations to improve the user </w:t>
-      </w:r>
-      <w:proofErr w:type="gramStart"/>
-      <w:r>
-        <w:rPr>
-          <w:sz w:val="22"/>
-        </w:rPr>
-        <w:t>experience</w:t>
-      </w:r>
-      <w:proofErr w:type="gramEnd"/>
+        <w:t>Developed Novel API implementations to improve the user experience</w:t>
+      </w:r>
     </w:p>
     <w:p>
       <w:pPr>

</xml_diff>

<commit_message>
project page 1 draft dont
</commit_message>
<xml_diff>
--- a/Resume Junior Year Baldini.docx
+++ b/Resume Junior Year Baldini.docx
@@ -58,16 +58,8 @@
         <w:rPr>
           <w:sz w:val="22"/>
         </w:rPr>
-        <w:t>github.com/</w:t>
-      </w:r>
-      <w:proofErr w:type="spellStart"/>
-      <w:r>
-        <w:rPr>
-          <w:sz w:val="22"/>
-        </w:rPr>
-        <w:t>somguynamedseb</w:t>
-      </w:r>
-      <w:proofErr w:type="spellEnd"/>
+        <w:t>github.com/somguynamedseb</w:t>
+      </w:r>
       <w:r>
         <w:rPr>
           <w:sz w:val="22"/>
@@ -84,7 +76,7 @@
         <w:rPr>
           <w:sz w:val="22"/>
         </w:rPr>
-        <w:t>somguynamedseb.github.io</w:t>
+        <w:t xml:space="preserve">      sebastianbaldini.com</w:t>
       </w:r>
       <w:r>
         <w:rPr>
@@ -96,16 +88,8 @@
         <w:rPr>
           <w:sz w:val="22"/>
         </w:rPr>
-        <w:t>linkedin.com/in/</w:t>
-      </w:r>
-      <w:proofErr w:type="spellStart"/>
-      <w:r>
-        <w:rPr>
-          <w:sz w:val="22"/>
-        </w:rPr>
-        <w:t>sebastian-baldini</w:t>
-      </w:r>
-      <w:proofErr w:type="spellEnd"/>
+        <w:t>linkedin.com/in/sebastian-baldini</w:t>
+      </w:r>
     </w:p>
     <w:p>
       <w:pPr>

</xml_diff>

<commit_message>
another resume update lol
</commit_message>
<xml_diff>
--- a/Resume Junior Year Baldini.docx
+++ b/Resume Junior Year Baldini.docx
@@ -159,17 +159,28 @@
     <w:p>
       <w:pPr>
         <w:rPr>
-          <w:sz w:val="22"/>
-        </w:rPr>
-      </w:pPr>
-      <w:r>
-        <w:rPr>
-          <w:b/>
-          <w:bCs/>
-          <w:sz w:val="22"/>
+          <w:sz w:val="28"/>
+          <w:szCs w:val="28"/>
+        </w:rPr>
+      </w:pPr>
+      <w:r>
+        <w:rPr>
+          <w:b/>
+          <w:bCs/>
+          <w:sz w:val="28"/>
+          <w:szCs w:val="28"/>
         </w:rPr>
         <w:t>Education</w:t>
       </w:r>
+      <w:r>
+        <w:rPr>
+          <w:b/>
+          <w:bCs/>
+          <w:sz w:val="28"/>
+          <w:szCs w:val="28"/>
+        </w:rPr>
+        <w:t>:</w:t>
+      </w:r>
     </w:p>
     <w:p>
       <w:pPr>
@@ -212,14 +223,16 @@
     <w:p>
       <w:pPr>
         <w:rPr>
-          <w:sz w:val="22"/>
-        </w:rPr>
-      </w:pPr>
-      <w:r>
-        <w:rPr>
-          <w:b/>
-          <w:bCs/>
-          <w:sz w:val="22"/>
+          <w:sz w:val="28"/>
+          <w:szCs w:val="28"/>
+        </w:rPr>
+      </w:pPr>
+      <w:r>
+        <w:rPr>
+          <w:b/>
+          <w:bCs/>
+          <w:sz w:val="28"/>
+          <w:szCs w:val="28"/>
         </w:rPr>
         <w:t xml:space="preserve">Personal </w:t>
       </w:r>
@@ -227,7 +240,8 @@
         <w:rPr>
           <w:b/>
           <w:bCs/>
-          <w:sz w:val="22"/>
+          <w:sz w:val="28"/>
+          <w:szCs w:val="28"/>
         </w:rPr>
         <w:t>Project</w:t>
       </w:r>
@@ -235,7 +249,8 @@
         <w:rPr>
           <w:b/>
           <w:bCs/>
-          <w:sz w:val="22"/>
+          <w:sz w:val="28"/>
+          <w:szCs w:val="28"/>
         </w:rPr>
         <w:t>s:</w:t>
       </w:r>
@@ -284,8 +299,16 @@
         <w:rPr>
           <w:sz w:val="22"/>
         </w:rPr>
-        <w:t xml:space="preserve"> with a classmate</w:t>
-      </w:r>
+        <w:t xml:space="preserve"> with a </w:t>
+      </w:r>
+      <w:proofErr w:type="gramStart"/>
+      <w:r>
+        <w:rPr>
+          <w:sz w:val="22"/>
+        </w:rPr>
+        <w:t>classmate</w:t>
+      </w:r>
+      <w:proofErr w:type="gramEnd"/>
     </w:p>
     <w:p>
       <w:pPr>
@@ -302,8 +325,16 @@
         <w:rPr>
           <w:sz w:val="22"/>
         </w:rPr>
-        <w:t>Soldered a custom version on a perf board</w:t>
-      </w:r>
+        <w:t xml:space="preserve">Soldered a custom version on a perf </w:t>
+      </w:r>
+      <w:proofErr w:type="gramStart"/>
+      <w:r>
+        <w:rPr>
+          <w:sz w:val="22"/>
+        </w:rPr>
+        <w:t>board</w:t>
+      </w:r>
+      <w:proofErr w:type="gramEnd"/>
       <w:r>
         <w:rPr>
           <w:sz w:val="22"/>
@@ -373,24 +404,43 @@
         <w:rPr>
           <w:sz w:val="22"/>
         </w:rPr>
-        <w:t>Integrating this system with a motion system to have the camera rotate and tilt to keep faces in frame</w:t>
-      </w:r>
-    </w:p>
-    <w:p>
-      <w:pPr>
-        <w:rPr>
-          <w:b/>
-          <w:bCs/>
-          <w:sz w:val="22"/>
-        </w:rPr>
-      </w:pPr>
-      <w:r>
-        <w:rPr>
-          <w:b/>
-          <w:bCs/>
-          <w:sz w:val="22"/>
+        <w:t xml:space="preserve">Integrating this system with a motion system to have the camera rotate and tilt to keep faces in </w:t>
+      </w:r>
+      <w:proofErr w:type="gramStart"/>
+      <w:r>
+        <w:rPr>
+          <w:sz w:val="22"/>
+        </w:rPr>
+        <w:t>frame</w:t>
+      </w:r>
+      <w:proofErr w:type="gramEnd"/>
+    </w:p>
+    <w:p>
+      <w:pPr>
+        <w:rPr>
+          <w:b/>
+          <w:bCs/>
+          <w:sz w:val="28"/>
+          <w:szCs w:val="28"/>
+        </w:rPr>
+      </w:pPr>
+      <w:r>
+        <w:rPr>
+          <w:b/>
+          <w:bCs/>
+          <w:sz w:val="28"/>
+          <w:szCs w:val="28"/>
         </w:rPr>
         <w:t>Activities/Leadership</w:t>
+      </w:r>
+      <w:r>
+        <w:rPr>
+          <w:b/>
+          <w:bCs/>
+          <w:sz w:val="28"/>
+          <w:szCs w:val="28"/>
+        </w:rPr>
+        <w:t>:</w:t>
       </w:r>
     </w:p>
     <w:p>
@@ -441,20 +491,16 @@
         <w:rPr>
           <w:sz w:val="22"/>
         </w:rPr>
-        <w:t xml:space="preserve"> multi-material 3d printed quadrupedal robot</w:t>
-      </w:r>
-    </w:p>
-    <w:p>
-      <w:pPr>
-        <w:pStyle w:val="ListParagraph"/>
-        <w:numPr>
-          <w:ilvl w:val="0"/>
-          <w:numId w:val="6"/>
-        </w:numPr>
-        <w:rPr>
-          <w:sz w:val="22"/>
-        </w:rPr>
-      </w:pPr>
+        <w:t xml:space="preserve"> multi-material 3d printed quadrupedal </w:t>
+      </w:r>
+      <w:proofErr w:type="gramStart"/>
+      <w:r>
+        <w:rPr>
+          <w:sz w:val="22"/>
+        </w:rPr>
+        <w:t>robot</w:t>
+      </w:r>
+      <w:proofErr w:type="gramEnd"/>
     </w:p>
     <w:p>
       <w:pPr>
@@ -507,27 +553,13 @@
           <w:bCs/>
           <w:sz w:val="22"/>
         </w:rPr>
-        <w:t xml:space="preserve">Lead Test Stand and </w:t>
-      </w:r>
-      <w:r>
-        <w:rPr>
-          <w:b/>
-          <w:bCs/>
-          <w:sz w:val="22"/>
-        </w:rPr>
-        <w:t xml:space="preserve">Control Systems Designer: </w:t>
-      </w:r>
-      <w:r>
-        <w:rPr>
-          <w:sz w:val="22"/>
-        </w:rPr>
-        <w:t>AIAA Jet Engine Project</w:t>
-      </w:r>
-      <w:r>
-        <w:rPr>
-          <w:sz w:val="22"/>
-        </w:rPr>
-        <w:t>: March 2023 -&gt; Present</w:t>
+        <w:t xml:space="preserve">Lead Test Stand and Control Systems Designer: </w:t>
+      </w:r>
+      <w:r>
+        <w:rPr>
+          <w:sz w:val="22"/>
+        </w:rPr>
+        <w:t>AIAA Jet Engine Project: March 2023 -&gt; Present</w:t>
       </w:r>
     </w:p>
     <w:p>
@@ -545,22 +577,66 @@
         <w:rPr>
           <w:sz w:val="22"/>
         </w:rPr>
-        <w:t>Assisted in development of current control system for Wren 75 jet engine</w:t>
-      </w:r>
-    </w:p>
-    <w:p>
-      <w:pPr>
-        <w:rPr>
-          <w:b/>
-          <w:bCs/>
-          <w:sz w:val="22"/>
-        </w:rPr>
-      </w:pPr>
-      <w:r>
-        <w:rPr>
-          <w:b/>
-          <w:bCs/>
-          <w:sz w:val="22"/>
+        <w:t xml:space="preserve">Leading </w:t>
+      </w:r>
+      <w:r>
+        <w:rPr>
+          <w:sz w:val="22"/>
+        </w:rPr>
+        <w:t xml:space="preserve">development of </w:t>
+      </w:r>
+      <w:r>
+        <w:rPr>
+          <w:sz w:val="22"/>
+        </w:rPr>
+        <w:t>new</w:t>
+      </w:r>
+      <w:r>
+        <w:rPr>
+          <w:sz w:val="22"/>
+        </w:rPr>
+        <w:t xml:space="preserve"> control system for Wren 75 </w:t>
+      </w:r>
+      <w:r>
+        <w:rPr>
+          <w:sz w:val="22"/>
+        </w:rPr>
+        <w:t>Jet Engine</w:t>
+      </w:r>
+    </w:p>
+    <w:p>
+      <w:pPr>
+        <w:pStyle w:val="ListParagraph"/>
+        <w:numPr>
+          <w:ilvl w:val="0"/>
+          <w:numId w:val="4"/>
+        </w:numPr>
+        <w:rPr>
+          <w:sz w:val="22"/>
+        </w:rPr>
+      </w:pPr>
+      <w:r>
+        <w:rPr>
+          <w:sz w:val="22"/>
+        </w:rPr>
+        <w:t>Developing remote server data display and collection system for new test stand</w:t>
+      </w:r>
+    </w:p>
+    <w:p>
+      <w:pPr>
+        <w:rPr>
+          <w:b/>
+          <w:bCs/>
+          <w:sz w:val="28"/>
+          <w:szCs w:val="28"/>
+        </w:rPr>
+      </w:pPr>
+      <w:r>
+        <w:rPr>
+          <w:b/>
+          <w:bCs/>
+          <w:sz w:val="28"/>
+          <w:szCs w:val="28"/>
         </w:rPr>
         <w:t>Experience</w:t>
       </w:r>
@@ -568,7 +644,8 @@
         <w:rPr>
           <w:b/>
           <w:bCs/>
-          <w:sz w:val="22"/>
+          <w:sz w:val="28"/>
+          <w:szCs w:val="28"/>
         </w:rPr>
         <w:t>:</w:t>
       </w:r>
@@ -576,7 +653,8 @@
         <w:rPr>
           <w:b/>
           <w:bCs/>
-          <w:sz w:val="22"/>
+          <w:sz w:val="28"/>
+          <w:szCs w:val="28"/>
         </w:rPr>
         <w:t xml:space="preserve"> </w:t>
       </w:r>
@@ -589,9 +667,17 @@
       </w:pPr>
       <w:r>
         <w:rPr>
-          <w:sz w:val="22"/>
-        </w:rPr>
-        <w:t xml:space="preserve">Millennium/Evergreen Slate: Intern Production Manager, Granville NY: May 2022 -&gt; August 2022 </w:t>
+          <w:b/>
+          <w:bCs/>
+          <w:sz w:val="22"/>
+        </w:rPr>
+        <w:t>Millennium/Evergreen Slate: Intern Production Manage</w:t>
+      </w:r>
+      <w:r>
+        <w:rPr>
+          <w:sz w:val="22"/>
+        </w:rPr>
+        <w:t xml:space="preserve">r, Granville NY: May 2022 -&gt; August 2022 </w:t>
       </w:r>
     </w:p>
     <w:p>
@@ -623,7 +709,21 @@
         <w:rPr>
           <w:sz w:val="22"/>
         </w:rPr>
-        <w:t xml:space="preserve"> systems </w:t>
+        <w:t xml:space="preserve"> </w:t>
+      </w:r>
+      <w:proofErr w:type="gramStart"/>
+      <w:r>
+        <w:rPr>
+          <w:sz w:val="22"/>
+        </w:rPr>
+        <w:t>systems</w:t>
+      </w:r>
+      <w:proofErr w:type="gramEnd"/>
+      <w:r>
+        <w:rPr>
+          <w:sz w:val="22"/>
+        </w:rPr>
+        <w:t xml:space="preserve"> </w:t>
       </w:r>
     </w:p>
     <w:p>
@@ -641,7 +741,21 @@
         <w:rPr>
           <w:sz w:val="22"/>
         </w:rPr>
-        <w:t xml:space="preserve">Diagnosed and repaired bugs in code and sensor issues to improve the efficiency and uptime of production </w:t>
+        <w:t xml:space="preserve">Diagnosed and repaired bugs in code and sensor issues to improve the efficiency and uptime of </w:t>
+      </w:r>
+      <w:proofErr w:type="gramStart"/>
+      <w:r>
+        <w:rPr>
+          <w:sz w:val="22"/>
+        </w:rPr>
+        <w:t>production</w:t>
+      </w:r>
+      <w:proofErr w:type="gramEnd"/>
+      <w:r>
+        <w:rPr>
+          <w:sz w:val="22"/>
+        </w:rPr>
+        <w:t xml:space="preserve"> </w:t>
       </w:r>
     </w:p>
     <w:p>
@@ -659,8 +773,16 @@
         <w:rPr>
           <w:sz w:val="22"/>
         </w:rPr>
-        <w:t>Developed production lines from their prototype phase into full production decreasing the number of required operators, time per cycle, and downtime of the entire line</w:t>
-      </w:r>
+        <w:t xml:space="preserve">Developed production lines from their prototype phase into full production decreasing the number of required operators, time per cycle, and downtime of the entire </w:t>
+      </w:r>
+      <w:proofErr w:type="gramStart"/>
+      <w:r>
+        <w:rPr>
+          <w:sz w:val="22"/>
+        </w:rPr>
+        <w:t>line</w:t>
+      </w:r>
+      <w:proofErr w:type="gramEnd"/>
     </w:p>
     <w:p>
       <w:pPr>
@@ -766,10 +888,7 @@
     <w:p>
       <w:pPr>
         <w:rPr>
-          <w:b/>
-          <w:bCs/>
-          <w:sz w:val="22"/>
-          <w:u w:val="single"/>
+          <w:sz w:val="22"/>
         </w:rPr>
       </w:pPr>
       <w:r>
@@ -794,21 +913,15 @@
       </w:r>
       <w:r>
         <w:rPr>
-          <w:b/>
-          <w:bCs/>
-          <w:sz w:val="22"/>
-          <w:u w:val="single"/>
+          <w:sz w:val="22"/>
         </w:rPr>
         <w:t xml:space="preserve">, </w:t>
       </w:r>
       <w:r>
         <w:rPr>
-          <w:b/>
-          <w:bCs/>
-          <w:sz w:val="22"/>
-          <w:u w:val="single"/>
-        </w:rPr>
-        <w:t>RBE 4815 Industrial Robotics,</w:t>
+          <w:sz w:val="22"/>
+        </w:rPr>
+        <w:t>RBE 4815 Industrial Robotics</w:t>
       </w:r>
     </w:p>
     <w:sectPr>

</xml_diff>

<commit_message>
adding FIRST to resume
</commit_message>
<xml_diff>
--- a/Resume Junior Year Baldini.docx
+++ b/Resume Junior Year Baldini.docx
@@ -943,7 +943,16 @@
           <w:sz w:val="20"/>
           <w:szCs w:val="20"/>
         </w:rPr>
-        <w:t>Additional Related Courses</w:t>
+        <w:t>Additional</w:t>
+      </w:r>
+      <w:r>
+        <w:rPr>
+          <w:b/>
+          <w:bCs/>
+          <w:sz w:val="20"/>
+          <w:szCs w:val="20"/>
+        </w:rPr>
+        <w:t xml:space="preserve"> Experience</w:t>
       </w:r>
       <w:r>
         <w:rPr>
@@ -951,6 +960,13 @@
           <w:szCs w:val="20"/>
         </w:rPr>
         <w:t xml:space="preserve">: </w:t>
+      </w:r>
+      <w:r>
+        <w:rPr>
+          <w:sz w:val="20"/>
+          <w:szCs w:val="20"/>
+        </w:rPr>
+        <w:t xml:space="preserve">FIRST Robotics FTC Team 11536, </w:t>
       </w:r>
       <w:r>
         <w:rPr>

</xml_diff>